<commit_message>
Agregando documentación de nuevo tramite combustion de cielo abierto
</commit_message>
<xml_diff>
--- a/PWGeneralObras/Jasper/Resolutivo_obras_publicas.docx
+++ b/PWGeneralObras/Jasper/Resolutivo_obras_publicas.docx
@@ -9,15 +9,15 @@
       <w:tblGrid>
         <w:gridCol w:w="20"/>
         <w:gridCol w:w="1000"/>
-        <w:gridCol w:w="3140"/>
-        <w:gridCol w:w="580"/>
-        <w:gridCol w:w="480"/>
-        <w:gridCol w:w="200"/>
-        <w:gridCol w:w="740"/>
-        <w:gridCol w:w="1260"/>
-        <w:gridCol w:w="1160"/>
-        <w:gridCol w:w="2540"/>
-        <w:gridCol w:w="340"/>
+        <w:gridCol w:w="2980"/>
+        <w:gridCol w:w="1220"/>
+        <w:gridCol w:w="620"/>
+        <w:gridCol w:w="320"/>
+        <w:gridCol w:w="300"/>
+        <w:gridCol w:w="760"/>
+        <w:gridCol w:w="1200"/>
+        <w:gridCol w:w="2280"/>
+        <w:gridCol w:w="760"/>
         <w:gridCol w:w="820"/>
       </w:tblGrid>
       <w:tr>
@@ -163,13 +163,13 @@
                   </wp:positionV>
                   <wp:extent cx="5981700" cy="685800"/>
                   <wp:wrapNone/>
-                  <wp:docPr id="1791348714" name="Picture">
+                  <wp:docPr id="217956391" name="Picture">
 </wp:docPr>
                   <a:graphic>
                     <a:graphicData uri="http://schemas.openxmlformats.org/drawingml/2006/picture">
                       <pic:pic>
                         <pic:nvPicPr>
-                          <pic:cNvPr id="1791348714" name="Picture"/>
+                          <pic:cNvPr id="217956391" name="Picture"/>
                           <pic:cNvPicPr/>
                         </pic:nvPicPr>
                         <pic:blipFill>
@@ -197,7 +197,7 @@
       </w:tr>
       <w:tr>
         <w:trPr>
-          <w:trHeight w:hRule="exact" w:val="800"/>
+          <w:trHeight w:hRule="exact" w:val="440"/>
         </w:trPr>
         <w:tc>
           <w:tcPr>
@@ -310,7 +310,7 @@
       </w:tr>
       <w:tr>
         <w:trPr>
-          <w:trHeight w:hRule="exact" w:val="340"/>
+          <w:trHeight w:hRule="exact" w:val="400"/>
         </w:trPr>
         <w:tc>
           <w:tcPr>
@@ -332,7 +332,52 @@
         </w:tc>
         <w:tc>
           <w:tcPr>
-            <w:gridSpan w:val="2"/>
+     </w:tcPr>
+          <w:p>
+            <w:pPr>
+              <w:pStyle w:val="EMPTY_CELL_STYLE"/>
+            </w:pPr>
+          </w:p>
+        </w:tc>
+        <w:tc>
+          <w:tcPr>
+     </w:tcPr>
+          <w:p>
+            <w:pPr>
+              <w:pStyle w:val="EMPTY_CELL_STYLE"/>
+            </w:pPr>
+          </w:p>
+        </w:tc>
+        <w:tc>
+          <w:tcPr>
+     </w:tcPr>
+          <w:p>
+            <w:pPr>
+              <w:pStyle w:val="EMPTY_CELL_STYLE"/>
+            </w:pPr>
+          </w:p>
+        </w:tc>
+        <w:tc>
+          <w:tcPr>
+     </w:tcPr>
+          <w:p>
+            <w:pPr>
+              <w:pStyle w:val="EMPTY_CELL_STYLE"/>
+            </w:pPr>
+          </w:p>
+        </w:tc>
+        <w:tc>
+          <w:tcPr>
+     </w:tcPr>
+          <w:p>
+            <w:pPr>
+              <w:pStyle w:val="EMPTY_CELL_STYLE"/>
+            </w:pPr>
+          </w:p>
+        </w:tc>
+        <w:tc>
+          <w:tcPr>
+            <w:gridSpan w:val="3"/>
             <w:tcMar>
               <w:top w:w="0" w:type="dxa"/>
               <w:left w:w="0" w:type="dxa"/>
@@ -344,13 +389,11 @@
           <w:p>
             <w:pPr>
               <w:ind/>
-              <w:jc w:val="left"/>
             </w:pPr>
             <w:r>
               <w:rPr>
-                <w:b w:val="true"/>
-              </w:rPr>
-              <w:t xml:space="preserve">MUNICIPIO DE COLON, QRO. </w:t>
+       </w:rPr>
+              <w:t xml:space="preserve"> SEDESU/SSMA/                              /2019</w:t>
             </w:r>
           </w:p>
         </w:tc>
@@ -365,7 +408,197 @@
         </w:tc>
         <w:tc>
           <w:tcPr>
-            <w:gridSpan w:val="6"/>
+     </w:tcPr>
+          <w:p>
+            <w:pPr>
+              <w:pStyle w:val="EMPTY_CELL_STYLE"/>
+            </w:pPr>
+          </w:p>
+        </w:tc>
+      </w:tr>
+      <w:tr>
+        <w:trPr>
+          <w:trHeight w:hRule="exact" w:val="200"/>
+        </w:trPr>
+        <w:tc>
+          <w:tcPr>
+     </w:tcPr>
+          <w:p>
+            <w:pPr>
+              <w:pStyle w:val="EMPTY_CELL_STYLE"/>
+            </w:pPr>
+          </w:p>
+        </w:tc>
+        <w:tc>
+          <w:tcPr>
+     </w:tcPr>
+          <w:p>
+            <w:pPr>
+              <w:pStyle w:val="EMPTY_CELL_STYLE"/>
+            </w:pPr>
+          </w:p>
+        </w:tc>
+        <w:tc>
+          <w:tcPr>
+     </w:tcPr>
+          <w:p>
+            <w:pPr>
+              <w:pStyle w:val="EMPTY_CELL_STYLE"/>
+            </w:pPr>
+          </w:p>
+        </w:tc>
+        <w:tc>
+          <w:tcPr>
+     </w:tcPr>
+          <w:p>
+            <w:pPr>
+              <w:pStyle w:val="EMPTY_CELL_STYLE"/>
+            </w:pPr>
+          </w:p>
+        </w:tc>
+        <w:tc>
+          <w:tcPr>
+     </w:tcPr>
+          <w:p>
+            <w:pPr>
+              <w:pStyle w:val="EMPTY_CELL_STYLE"/>
+            </w:pPr>
+          </w:p>
+        </w:tc>
+        <w:tc>
+          <w:tcPr>
+     </w:tcPr>
+          <w:p>
+            <w:pPr>
+              <w:pStyle w:val="EMPTY_CELL_STYLE"/>
+            </w:pPr>
+          </w:p>
+        </w:tc>
+        <w:tc>
+          <w:tcPr>
+     </w:tcPr>
+          <w:p>
+            <w:pPr>
+              <w:pStyle w:val="EMPTY_CELL_STYLE"/>
+            </w:pPr>
+          </w:p>
+        </w:tc>
+        <w:tc>
+          <w:tcPr>
+     </w:tcPr>
+          <w:p>
+            <w:pPr>
+              <w:pStyle w:val="EMPTY_CELL_STYLE"/>
+            </w:pPr>
+          </w:p>
+        </w:tc>
+        <w:tc>
+          <w:tcPr>
+     </w:tcPr>
+          <w:p>
+            <w:pPr>
+              <w:pStyle w:val="EMPTY_CELL_STYLE"/>
+            </w:pPr>
+          </w:p>
+        </w:tc>
+        <w:tc>
+          <w:tcPr>
+     </w:tcPr>
+          <w:p>
+            <w:pPr>
+              <w:pStyle w:val="EMPTY_CELL_STYLE"/>
+            </w:pPr>
+          </w:p>
+        </w:tc>
+        <w:tc>
+          <w:tcPr>
+     </w:tcPr>
+          <w:p>
+            <w:pPr>
+              <w:pStyle w:val="EMPTY_CELL_STYLE"/>
+            </w:pPr>
+          </w:p>
+        </w:tc>
+        <w:tc>
+          <w:tcPr>
+     </w:tcPr>
+          <w:p>
+            <w:pPr>
+              <w:pStyle w:val="EMPTY_CELL_STYLE"/>
+            </w:pPr>
+          </w:p>
+        </w:tc>
+      </w:tr>
+      <w:tr>
+        <w:trPr>
+          <w:trHeight w:hRule="exact" w:val="320"/>
+        </w:trPr>
+        <w:tc>
+          <w:tcPr>
+     </w:tcPr>
+          <w:p>
+            <w:pPr>
+              <w:pStyle w:val="EMPTY_CELL_STYLE"/>
+            </w:pPr>
+          </w:p>
+        </w:tc>
+        <w:tc>
+          <w:tcPr>
+     </w:tcPr>
+          <w:p>
+            <w:pPr>
+              <w:pStyle w:val="EMPTY_CELL_STYLE"/>
+            </w:pPr>
+          </w:p>
+        </w:tc>
+        <w:tc>
+          <w:tcPr>
+     </w:tcPr>
+          <w:p>
+            <w:pPr>
+              <w:pStyle w:val="EMPTY_CELL_STYLE"/>
+            </w:pPr>
+          </w:p>
+        </w:tc>
+        <w:tc>
+          <w:tcPr>
+     </w:tcPr>
+          <w:p>
+            <w:pPr>
+              <w:pStyle w:val="EMPTY_CELL_STYLE"/>
+            </w:pPr>
+          </w:p>
+        </w:tc>
+        <w:tc>
+          <w:tcPr>
+     </w:tcPr>
+          <w:p>
+            <w:pPr>
+              <w:pStyle w:val="EMPTY_CELL_STYLE"/>
+            </w:pPr>
+          </w:p>
+        </w:tc>
+        <w:tc>
+          <w:tcPr>
+     </w:tcPr>
+          <w:p>
+            <w:pPr>
+              <w:pStyle w:val="EMPTY_CELL_STYLE"/>
+            </w:pPr>
+          </w:p>
+        </w:tc>
+        <w:tc>
+          <w:tcPr>
+     </w:tcPr>
+          <w:p>
+            <w:pPr>
+              <w:pStyle w:val="EMPTY_CELL_STYLE"/>
+            </w:pPr>
+          </w:p>
+        </w:tc>
+        <w:tc>
+          <w:tcPr>
+            <w:gridSpan w:val="3"/>
             <w:vMerge w:val="restart"/>
             <w:tcMar>
               <w:top w:w="0" w:type="dxa"/>
@@ -382,8 +615,17 @@
             <w:r>
               <w:rPr>
        </w:rPr>
-              <w:t xml:space="preserve">Querétaro, Qro., a 10-02-20</w:t>
+              <w:t xml:space="preserve">Querétaro, Qro., a </w:t>
             </w:r>
+          </w:p>
+        </w:tc>
+        <w:tc>
+          <w:tcPr>
+     </w:tcPr>
+          <w:p>
+            <w:pPr>
+              <w:pStyle w:val="EMPTY_CELL_STYLE"/>
+            </w:pPr>
           </w:p>
         </w:tc>
         <w:tc>
@@ -398,7 +640,7 @@
       </w:tr>
       <w:tr>
         <w:trPr>
-          <w:trHeight w:hRule="exact" w:val="60"/>
+          <w:trHeight w:hRule="exact" w:val="20"/>
         </w:trPr>
         <w:tc>
           <w:tcPr>
@@ -420,7 +662,7 @@
         </w:tc>
         <w:tc>
           <w:tcPr>
-            <w:gridSpan w:val="2"/>
+            <w:gridSpan w:val="3"/>
             <w:vMerge w:val="restart"/>
             <w:tcMar>
               <w:top w:w="0" w:type="dxa"/>
@@ -436,9 +678,10 @@
             </w:pPr>
             <w:r>
               <w:rPr>
+                <w:sz w:val="22"/>
                 <w:b w:val="true"/>
               </w:rPr>
-              <w:t xml:space="preserve">Ing. Isidro Mar Rubio</w:t>
+              <w:t xml:space="preserve">Alejandro</w:t>
             </w:r>
           </w:p>
         </w:tc>
@@ -453,7 +696,16 @@
         </w:tc>
         <w:tc>
           <w:tcPr>
-            <w:gridSpan w:val="6"/>
+     </w:tcPr>
+          <w:p>
+            <w:pPr>
+              <w:pStyle w:val="EMPTY_CELL_STYLE"/>
+            </w:pPr>
+          </w:p>
+        </w:tc>
+        <w:tc>
+          <w:tcPr>
+            <w:gridSpan w:val="3"/>
             <w:vMerge w:val="continue"/>
             <w:tcMar>
               <w:top w:w="0" w:type="dxa"/>
@@ -478,10 +730,19 @@
             </w:pPr>
           </w:p>
         </w:tc>
+        <w:tc>
+          <w:tcPr>
+     </w:tcPr>
+          <w:p>
+            <w:pPr>
+              <w:pStyle w:val="EMPTY_CELL_STYLE"/>
+            </w:pPr>
+          </w:p>
+        </w:tc>
       </w:tr>
       <w:tr>
         <w:trPr>
-          <w:trHeight w:hRule="exact" w:val="320"/>
+          <w:trHeight w:hRule="exact" w:val="60"/>
         </w:trPr>
         <w:tc>
           <w:tcPr>
@@ -503,7 +764,7 @@
         </w:tc>
         <w:tc>
           <w:tcPr>
-            <w:gridSpan w:val="2"/>
+            <w:gridSpan w:val="3"/>
             <w:vMerge w:val="continue"/>
             <w:tcMar>
               <w:top w:w="0" w:type="dxa"/>
@@ -539,84 +800,8 @@
         </w:tc>
         <w:tc>
           <w:tcPr>
-     </w:tcPr>
-          <w:p>
-            <w:pPr>
-              <w:pStyle w:val="EMPTY_CELL_STYLE"/>
-            </w:pPr>
-          </w:p>
-        </w:tc>
-        <w:tc>
-          <w:tcPr>
-     </w:tcPr>
-          <w:p>
-            <w:pPr>
-              <w:pStyle w:val="EMPTY_CELL_STYLE"/>
-            </w:pPr>
-          </w:p>
-        </w:tc>
-        <w:tc>
-          <w:tcPr>
-     </w:tcPr>
-          <w:p>
-            <w:pPr>
-              <w:pStyle w:val="EMPTY_CELL_STYLE"/>
-            </w:pPr>
-          </w:p>
-        </w:tc>
-        <w:tc>
-          <w:tcPr>
-     </w:tcPr>
-          <w:p>
-            <w:pPr>
-              <w:pStyle w:val="EMPTY_CELL_STYLE"/>
-            </w:pPr>
-          </w:p>
-        </w:tc>
-        <w:tc>
-          <w:tcPr>
-     </w:tcPr>
-          <w:p>
-            <w:pPr>
-              <w:pStyle w:val="EMPTY_CELL_STYLE"/>
-            </w:pPr>
-          </w:p>
-        </w:tc>
-        <w:tc>
-          <w:tcPr>
-     </w:tcPr>
-          <w:p>
-            <w:pPr>
-              <w:pStyle w:val="EMPTY_CELL_STYLE"/>
-            </w:pPr>
-          </w:p>
-        </w:tc>
-      </w:tr>
-      <w:tr>
-        <w:trPr>
-          <w:trHeight w:hRule="exact" w:val="400"/>
-        </w:trPr>
-        <w:tc>
-          <w:tcPr>
-     </w:tcPr>
-          <w:p>
-            <w:pPr>
-              <w:pStyle w:val="EMPTY_CELL_STYLE"/>
-            </w:pPr>
-          </w:p>
-        </w:tc>
-        <w:tc>
-          <w:tcPr>
-     </w:tcPr>
-          <w:p>
-            <w:pPr>
-              <w:pStyle w:val="EMPTY_CELL_STYLE"/>
-            </w:pPr>
-          </w:p>
-        </w:tc>
-        <w:tc>
-          <w:tcPr>
-            <w:gridSpan w:val="2"/>
+            <w:gridSpan w:val="3"/>
+            <w:vMerge w:val="continue"/>
             <w:tcMar>
               <w:top w:w="0" w:type="dxa"/>
               <w:left w:w="0" w:type="dxa"/>
@@ -627,66 +812,6 @@
           </w:tcPr>
           <w:p>
             <w:pPr>
-              <w:ind/>
-            </w:pPr>
-            <w:r>
-              <w:rPr>
-                <w:b w:val="true"/>
-              </w:rPr>
-              <w:t xml:space="preserve">Secretario de Obras Públicas</w:t>
-            </w:r>
-          </w:p>
-        </w:tc>
-        <w:tc>
-          <w:tcPr>
-     </w:tcPr>
-          <w:p>
-            <w:pPr>
-              <w:pStyle w:val="EMPTY_CELL_STYLE"/>
-            </w:pPr>
-          </w:p>
-        </w:tc>
-        <w:tc>
-          <w:tcPr>
-     </w:tcPr>
-          <w:p>
-            <w:pPr>
-              <w:pStyle w:val="EMPTY_CELL_STYLE"/>
-            </w:pPr>
-          </w:p>
-        </w:tc>
-        <w:tc>
-          <w:tcPr>
-     </w:tcPr>
-          <w:p>
-            <w:pPr>
-              <w:pStyle w:val="EMPTY_CELL_STYLE"/>
-            </w:pPr>
-          </w:p>
-        </w:tc>
-        <w:tc>
-          <w:tcPr>
-     </w:tcPr>
-          <w:p>
-            <w:pPr>
-              <w:pStyle w:val="EMPTY_CELL_STYLE"/>
-            </w:pPr>
-          </w:p>
-        </w:tc>
-        <w:tc>
-          <w:tcPr>
-     </w:tcPr>
-          <w:p>
-            <w:pPr>
-              <w:pStyle w:val="EMPTY_CELL_STYLE"/>
-            </w:pPr>
-          </w:p>
-        </w:tc>
-        <w:tc>
-          <w:tcPr>
-     </w:tcPr>
-          <w:p>
-            <w:pPr>
               <w:pStyle w:val="EMPTY_CELL_STYLE"/>
             </w:pPr>
           </w:p>
@@ -712,7 +837,7 @@
       </w:tr>
       <w:tr>
         <w:trPr>
-          <w:trHeight w:hRule="exact" w:val="400"/>
+          <w:trHeight w:hRule="exact" w:val="320"/>
         </w:trPr>
         <w:tc>
           <w:tcPr>
@@ -734,7 +859,8 @@
         </w:tc>
         <w:tc>
           <w:tcPr>
-            <w:gridSpan w:val="2"/>
+            <w:gridSpan w:val="3"/>
+            <w:vMerge w:val="continue"/>
             <w:tcMar>
               <w:top w:w="0" w:type="dxa"/>
               <w:left w:w="0" w:type="dxa"/>
@@ -745,6 +871,219 @@
           </w:tcPr>
           <w:p>
             <w:pPr>
+              <w:pStyle w:val="EMPTY_CELL_STYLE"/>
+            </w:pPr>
+          </w:p>
+        </w:tc>
+        <w:tc>
+          <w:tcPr>
+     </w:tcPr>
+          <w:p>
+            <w:pPr>
+              <w:pStyle w:val="EMPTY_CELL_STYLE"/>
+            </w:pPr>
+          </w:p>
+        </w:tc>
+        <w:tc>
+          <w:tcPr>
+     </w:tcPr>
+          <w:p>
+            <w:pPr>
+              <w:pStyle w:val="EMPTY_CELL_STYLE"/>
+            </w:pPr>
+          </w:p>
+        </w:tc>
+        <w:tc>
+          <w:tcPr>
+     </w:tcPr>
+          <w:p>
+            <w:pPr>
+              <w:pStyle w:val="EMPTY_CELL_STYLE"/>
+            </w:pPr>
+          </w:p>
+        </w:tc>
+        <w:tc>
+          <w:tcPr>
+     </w:tcPr>
+          <w:p>
+            <w:pPr>
+              <w:pStyle w:val="EMPTY_CELL_STYLE"/>
+            </w:pPr>
+          </w:p>
+        </w:tc>
+        <w:tc>
+          <w:tcPr>
+     </w:tcPr>
+          <w:p>
+            <w:pPr>
+              <w:pStyle w:val="EMPTY_CELL_STYLE"/>
+            </w:pPr>
+          </w:p>
+        </w:tc>
+        <w:tc>
+          <w:tcPr>
+     </w:tcPr>
+          <w:p>
+            <w:pPr>
+              <w:pStyle w:val="EMPTY_CELL_STYLE"/>
+            </w:pPr>
+          </w:p>
+        </w:tc>
+        <w:tc>
+          <w:tcPr>
+     </w:tcPr>
+          <w:p>
+            <w:pPr>
+              <w:pStyle w:val="EMPTY_CELL_STYLE"/>
+            </w:pPr>
+          </w:p>
+        </w:tc>
+      </w:tr>
+      <w:tr>
+        <w:trPr>
+          <w:trHeight w:hRule="exact" w:val="360"/>
+        </w:trPr>
+        <w:tc>
+          <w:tcPr>
+     </w:tcPr>
+          <w:p>
+            <w:pPr>
+              <w:pStyle w:val="EMPTY_CELL_STYLE"/>
+            </w:pPr>
+          </w:p>
+        </w:tc>
+        <w:tc>
+          <w:tcPr>
+     </w:tcPr>
+          <w:p>
+            <w:pPr>
+              <w:pStyle w:val="EMPTY_CELL_STYLE"/>
+            </w:pPr>
+          </w:p>
+        </w:tc>
+        <w:tc>
+          <w:tcPr>
+            <w:gridSpan w:val="3"/>
+            <w:tcMar>
+              <w:top w:w="0" w:type="dxa"/>
+              <w:left w:w="0" w:type="dxa"/>
+              <w:bottom w:w="0" w:type="dxa"/>
+              <w:right w:w="0" w:type="dxa"/>
+            </w:tcMar>
+            <w:vAlign w:val="top"/>
+          </w:tcPr>
+          <w:p>
+            <w:pPr>
+              <w:ind/>
+            </w:pPr>
+            <w:r>
+              <w:rPr>
+                <w:sz w:val="22"/>
+                <w:b w:val="true"/>
+              </w:rPr>
+              <w:t xml:space="preserve">Queretaro</w:t>
+            </w:r>
+          </w:p>
+        </w:tc>
+        <w:tc>
+          <w:tcPr>
+     </w:tcPr>
+          <w:p>
+            <w:pPr>
+              <w:pStyle w:val="EMPTY_CELL_STYLE"/>
+            </w:pPr>
+          </w:p>
+        </w:tc>
+        <w:tc>
+          <w:tcPr>
+     </w:tcPr>
+          <w:p>
+            <w:pPr>
+              <w:pStyle w:val="EMPTY_CELL_STYLE"/>
+            </w:pPr>
+          </w:p>
+        </w:tc>
+        <w:tc>
+          <w:tcPr>
+     </w:tcPr>
+          <w:p>
+            <w:pPr>
+              <w:pStyle w:val="EMPTY_CELL_STYLE"/>
+            </w:pPr>
+          </w:p>
+        </w:tc>
+        <w:tc>
+          <w:tcPr>
+     </w:tcPr>
+          <w:p>
+            <w:pPr>
+              <w:pStyle w:val="EMPTY_CELL_STYLE"/>
+            </w:pPr>
+          </w:p>
+        </w:tc>
+        <w:tc>
+          <w:tcPr>
+     </w:tcPr>
+          <w:p>
+            <w:pPr>
+              <w:pStyle w:val="EMPTY_CELL_STYLE"/>
+            </w:pPr>
+          </w:p>
+        </w:tc>
+        <w:tc>
+          <w:tcPr>
+     </w:tcPr>
+          <w:p>
+            <w:pPr>
+              <w:pStyle w:val="EMPTY_CELL_STYLE"/>
+            </w:pPr>
+          </w:p>
+        </w:tc>
+        <w:tc>
+          <w:tcPr>
+     </w:tcPr>
+          <w:p>
+            <w:pPr>
+              <w:pStyle w:val="EMPTY_CELL_STYLE"/>
+            </w:pPr>
+          </w:p>
+        </w:tc>
+      </w:tr>
+      <w:tr>
+        <w:trPr>
+          <w:trHeight w:hRule="exact" w:val="400"/>
+        </w:trPr>
+        <w:tc>
+          <w:tcPr>
+     </w:tcPr>
+          <w:p>
+            <w:pPr>
+              <w:pStyle w:val="EMPTY_CELL_STYLE"/>
+            </w:pPr>
+          </w:p>
+        </w:tc>
+        <w:tc>
+          <w:tcPr>
+     </w:tcPr>
+          <w:p>
+            <w:pPr>
+              <w:pStyle w:val="EMPTY_CELL_STYLE"/>
+            </w:pPr>
+          </w:p>
+        </w:tc>
+        <w:tc>
+          <w:tcPr>
+            <w:gridSpan w:val="3"/>
+            <w:tcMar>
+              <w:top w:w="0" w:type="dxa"/>
+              <w:left w:w="0" w:type="dxa"/>
+              <w:bottom w:w="0" w:type="dxa"/>
+              <w:right w:w="0" w:type="dxa"/>
+            </w:tcMar>
+            <w:vAlign w:val="top"/>
+          </w:tcPr>
+          <w:p>
+            <w:pPr>
               <w:ind/>
             </w:pPr>
             <w:r>
@@ -818,19 +1157,10 @@
             </w:pPr>
           </w:p>
         </w:tc>
-        <w:tc>
-          <w:tcPr>
-     </w:tcPr>
-          <w:p>
-            <w:pPr>
-              <w:pStyle w:val="EMPTY_CELL_STYLE"/>
-            </w:pPr>
-          </w:p>
-        </w:tc>
       </w:tr>
       <w:tr>
         <w:trPr>
-          <w:trHeight w:hRule="exact" w:val="240"/>
+          <w:trHeight w:hRule="exact" w:val="400"/>
         </w:trPr>
         <w:tc>
           <w:tcPr>
@@ -943,7 +1273,7 @@
       </w:tr>
       <w:tr>
         <w:trPr>
-          <w:trHeight w:hRule="exact" w:val="1620"/>
+          <w:trHeight w:hRule="exact" w:val="1800"/>
         </w:trPr>
         <w:tc>
           <w:tcPr>
@@ -982,7 +1312,7 @@
             <w:r>
               <w:rPr>
        </w:rPr>
-              <w:t xml:space="preserve">Con fundamento en los artículos 4, 8 y 16 de la Constitución Política de los Estados Unidos Mexicanos; artículo 20 párrafo tercero y 22 fracciones I y XIV de la Constitución Política del Estado de Querétaro; artículo 3, 19 fracción IV y 25 fracción XIII de la ley Orgánica del poder Ejecutivo del Estado de Querétaro artículos 1, 6 fracción I, 7 fracción XIV, 52, 53 y 54 de la ley de Protección Ambiental para e desarrollo sustetable del Estado de Querétaro y en atención en su solicitud de evaluación en materia de impacto ambiental en las obras publicas a los que se requiere en el oficio SIN OFICIO</w:t>
+              <w:t xml:space="preserve">Con fundamento en los artículos 4, 8 y 16 de la Constitución Política de los Estados Unidos Mexicanos; artículo 20 párrafo tercero y 22 fracciones I y XIV de la Constitución Política del Estado de Querétaro; artículo 3, 19 fracción IV y 25 fracción XIII de la ley Orgánica del poder Ejecutivo del Estado de Querétaro artículos 1, 6 fracción I, 7 fracción XIV, 52, 53 y 54 de la ley de Protección Ambiental para e desarrollo sustetable del Estado de Querétaro y en atención en su solicitud de evaluación en materia de impacto ambiental en las obras publicas a los que se requiere en el oficio Foli-chido, de fecha 10-10-10, recibido en está Secretaria el mismo día; al respecto le comento lo siguiente:</w:t>
             </w:r>
           </w:p>
         </w:tc>
@@ -998,7 +1328,7 @@
       </w:tr>
       <w:tr>
         <w:trPr>
-          <w:trHeight w:hRule="exact" w:val="680"/>
+          <w:trHeight w:hRule="exact" w:val="300"/>
         </w:trPr>
         <w:tc>
           <w:tcPr>
@@ -1150,7 +1480,7 @@
             <w:r>
               <w:rPr>
        </w:rPr>
-              <w:t xml:space="preserve">Para las demás obras publicas mencionadas en el oficio de mérito, no requiere contar con la autorización del material de Impacto Ambiental por parte de esta Secretaria.</w:t>
+              <w:t xml:space="preserve">Para la obra(s) pubica(s) denominada(s) "las chidas" require ingresar a la secretaria más información de la obra a realizar, en donde se llevará acabo la misma y la superficie de dicho poligono.</w:t>
             </w:r>
           </w:p>
         </w:tc>
@@ -1166,7 +1496,120 @@
       </w:tr>
       <w:tr>
         <w:trPr>
-          <w:trHeight w:hRule="exact" w:val="640"/>
+          <w:trHeight w:hRule="exact" w:val="220"/>
+        </w:trPr>
+        <w:tc>
+          <w:tcPr>
+     </w:tcPr>
+          <w:p>
+            <w:pPr>
+              <w:pStyle w:val="EMPTY_CELL_STYLE"/>
+            </w:pPr>
+          </w:p>
+        </w:tc>
+        <w:tc>
+          <w:tcPr>
+     </w:tcPr>
+          <w:p>
+            <w:pPr>
+              <w:pStyle w:val="EMPTY_CELL_STYLE"/>
+            </w:pPr>
+          </w:p>
+        </w:tc>
+        <w:tc>
+          <w:tcPr>
+     </w:tcPr>
+          <w:p>
+            <w:pPr>
+              <w:pStyle w:val="EMPTY_CELL_STYLE"/>
+            </w:pPr>
+          </w:p>
+        </w:tc>
+        <w:tc>
+          <w:tcPr>
+     </w:tcPr>
+          <w:p>
+            <w:pPr>
+              <w:pStyle w:val="EMPTY_CELL_STYLE"/>
+            </w:pPr>
+          </w:p>
+        </w:tc>
+        <w:tc>
+          <w:tcPr>
+     </w:tcPr>
+          <w:p>
+            <w:pPr>
+              <w:pStyle w:val="EMPTY_CELL_STYLE"/>
+            </w:pPr>
+          </w:p>
+        </w:tc>
+        <w:tc>
+          <w:tcPr>
+     </w:tcPr>
+          <w:p>
+            <w:pPr>
+              <w:pStyle w:val="EMPTY_CELL_STYLE"/>
+            </w:pPr>
+          </w:p>
+        </w:tc>
+        <w:tc>
+          <w:tcPr>
+     </w:tcPr>
+          <w:p>
+            <w:pPr>
+              <w:pStyle w:val="EMPTY_CELL_STYLE"/>
+            </w:pPr>
+          </w:p>
+        </w:tc>
+        <w:tc>
+          <w:tcPr>
+     </w:tcPr>
+          <w:p>
+            <w:pPr>
+              <w:pStyle w:val="EMPTY_CELL_STYLE"/>
+            </w:pPr>
+          </w:p>
+        </w:tc>
+        <w:tc>
+          <w:tcPr>
+     </w:tcPr>
+          <w:p>
+            <w:pPr>
+              <w:pStyle w:val="EMPTY_CELL_STYLE"/>
+            </w:pPr>
+          </w:p>
+        </w:tc>
+        <w:tc>
+          <w:tcPr>
+     </w:tcPr>
+          <w:p>
+            <w:pPr>
+              <w:pStyle w:val="EMPTY_CELL_STYLE"/>
+            </w:pPr>
+          </w:p>
+        </w:tc>
+        <w:tc>
+          <w:tcPr>
+     </w:tcPr>
+          <w:p>
+            <w:pPr>
+              <w:pStyle w:val="EMPTY_CELL_STYLE"/>
+            </w:pPr>
+          </w:p>
+        </w:tc>
+        <w:tc>
+          <w:tcPr>
+     </w:tcPr>
+          <w:p>
+            <w:pPr>
+              <w:pStyle w:val="EMPTY_CELL_STYLE"/>
+            </w:pPr>
+          </w:p>
+        </w:tc>
+      </w:tr>
+      <w:tr>
+        <w:trPr>
+          <w:trHeight w:hRule="exact" w:val="580"/>
         </w:trPr>
         <w:tc>
           <w:tcPr>
@@ -1205,7 +1648,7 @@
             <w:r>
               <w:rPr>
        </w:rPr>
-              <w:t xml:space="preserve">No obstante lo anterior, se hace de su conocimiento que por ningún motivo el presente documento representa una autorización de desmonte de vegetación.</w:t>
+              <w:t xml:space="preserve">Para las demás obras publicas mencionadas en el oficio de mérito, no requiere contar con la autorización del material de Impacto Ambiental por parte de esta Secretaria.</w:t>
             </w:r>
           </w:p>
         </w:tc>
@@ -1221,7 +1664,120 @@
       </w:tr>
       <w:tr>
         <w:trPr>
-          <w:trHeight w:hRule="exact" w:val="820"/>
+          <w:trHeight w:hRule="exact" w:val="340"/>
+        </w:trPr>
+        <w:tc>
+          <w:tcPr>
+     </w:tcPr>
+          <w:p>
+            <w:pPr>
+              <w:pStyle w:val="EMPTY_CELL_STYLE"/>
+            </w:pPr>
+          </w:p>
+        </w:tc>
+        <w:tc>
+          <w:tcPr>
+     </w:tcPr>
+          <w:p>
+            <w:pPr>
+              <w:pStyle w:val="EMPTY_CELL_STYLE"/>
+            </w:pPr>
+          </w:p>
+        </w:tc>
+        <w:tc>
+          <w:tcPr>
+     </w:tcPr>
+          <w:p>
+            <w:pPr>
+              <w:pStyle w:val="EMPTY_CELL_STYLE"/>
+            </w:pPr>
+          </w:p>
+        </w:tc>
+        <w:tc>
+          <w:tcPr>
+     </w:tcPr>
+          <w:p>
+            <w:pPr>
+              <w:pStyle w:val="EMPTY_CELL_STYLE"/>
+            </w:pPr>
+          </w:p>
+        </w:tc>
+        <w:tc>
+          <w:tcPr>
+     </w:tcPr>
+          <w:p>
+            <w:pPr>
+              <w:pStyle w:val="EMPTY_CELL_STYLE"/>
+            </w:pPr>
+          </w:p>
+        </w:tc>
+        <w:tc>
+          <w:tcPr>
+     </w:tcPr>
+          <w:p>
+            <w:pPr>
+              <w:pStyle w:val="EMPTY_CELL_STYLE"/>
+            </w:pPr>
+          </w:p>
+        </w:tc>
+        <w:tc>
+          <w:tcPr>
+     </w:tcPr>
+          <w:p>
+            <w:pPr>
+              <w:pStyle w:val="EMPTY_CELL_STYLE"/>
+            </w:pPr>
+          </w:p>
+        </w:tc>
+        <w:tc>
+          <w:tcPr>
+     </w:tcPr>
+          <w:p>
+            <w:pPr>
+              <w:pStyle w:val="EMPTY_CELL_STYLE"/>
+            </w:pPr>
+          </w:p>
+        </w:tc>
+        <w:tc>
+          <w:tcPr>
+     </w:tcPr>
+          <w:p>
+            <w:pPr>
+              <w:pStyle w:val="EMPTY_CELL_STYLE"/>
+            </w:pPr>
+          </w:p>
+        </w:tc>
+        <w:tc>
+          <w:tcPr>
+     </w:tcPr>
+          <w:p>
+            <w:pPr>
+              <w:pStyle w:val="EMPTY_CELL_STYLE"/>
+            </w:pPr>
+          </w:p>
+        </w:tc>
+        <w:tc>
+          <w:tcPr>
+     </w:tcPr>
+          <w:p>
+            <w:pPr>
+              <w:pStyle w:val="EMPTY_CELL_STYLE"/>
+            </w:pPr>
+          </w:p>
+        </w:tc>
+        <w:tc>
+          <w:tcPr>
+     </w:tcPr>
+          <w:p>
+            <w:pPr>
+              <w:pStyle w:val="EMPTY_CELL_STYLE"/>
+            </w:pPr>
+          </w:p>
+        </w:tc>
+      </w:tr>
+      <w:tr>
+        <w:trPr>
+          <w:trHeight w:hRule="exact" w:val="640"/>
         </w:trPr>
         <w:tc>
           <w:tcPr>
@@ -1260,7 +1816,7 @@
             <w:r>
               <w:rPr>
        </w:rPr>
-              <w:t xml:space="preserve">Asimismo, le comento que este documento solo se reviso lo relativo a Impacto Ambientales, por que por ningún motivo exime de contar con la autorización que por competencia corresponda emitir a otras Dependencias.</w:t>
+              <w:t xml:space="preserve">No obstante lo anterior, se hace de su conocimiento que por ningún motivo el presente documento representa una autorización de desmonte de vegetación.</w:t>
             </w:r>
           </w:p>
         </w:tc>
@@ -1276,7 +1832,7 @@
       </w:tr>
       <w:tr>
         <w:trPr>
-          <w:trHeight w:hRule="exact" w:val="400"/>
+          <w:trHeight w:hRule="exact" w:val="500"/>
         </w:trPr>
         <w:tc>
           <w:tcPr>
@@ -1298,7 +1854,120 @@
         </w:tc>
         <w:tc>
           <w:tcPr>
-            <w:gridSpan w:val="5"/>
+     </w:tcPr>
+          <w:p>
+            <w:pPr>
+              <w:pStyle w:val="EMPTY_CELL_STYLE"/>
+            </w:pPr>
+          </w:p>
+        </w:tc>
+        <w:tc>
+          <w:tcPr>
+     </w:tcPr>
+          <w:p>
+            <w:pPr>
+              <w:pStyle w:val="EMPTY_CELL_STYLE"/>
+            </w:pPr>
+          </w:p>
+        </w:tc>
+        <w:tc>
+          <w:tcPr>
+     </w:tcPr>
+          <w:p>
+            <w:pPr>
+              <w:pStyle w:val="EMPTY_CELL_STYLE"/>
+            </w:pPr>
+          </w:p>
+        </w:tc>
+        <w:tc>
+          <w:tcPr>
+     </w:tcPr>
+          <w:p>
+            <w:pPr>
+              <w:pStyle w:val="EMPTY_CELL_STYLE"/>
+            </w:pPr>
+          </w:p>
+        </w:tc>
+        <w:tc>
+          <w:tcPr>
+     </w:tcPr>
+          <w:p>
+            <w:pPr>
+              <w:pStyle w:val="EMPTY_CELL_STYLE"/>
+            </w:pPr>
+          </w:p>
+        </w:tc>
+        <w:tc>
+          <w:tcPr>
+     </w:tcPr>
+          <w:p>
+            <w:pPr>
+              <w:pStyle w:val="EMPTY_CELL_STYLE"/>
+            </w:pPr>
+          </w:p>
+        </w:tc>
+        <w:tc>
+          <w:tcPr>
+     </w:tcPr>
+          <w:p>
+            <w:pPr>
+              <w:pStyle w:val="EMPTY_CELL_STYLE"/>
+            </w:pPr>
+          </w:p>
+        </w:tc>
+        <w:tc>
+          <w:tcPr>
+     </w:tcPr>
+          <w:p>
+            <w:pPr>
+              <w:pStyle w:val="EMPTY_CELL_STYLE"/>
+            </w:pPr>
+          </w:p>
+        </w:tc>
+        <w:tc>
+          <w:tcPr>
+     </w:tcPr>
+          <w:p>
+            <w:pPr>
+              <w:pStyle w:val="EMPTY_CELL_STYLE"/>
+            </w:pPr>
+          </w:p>
+        </w:tc>
+        <w:tc>
+          <w:tcPr>
+     </w:tcPr>
+          <w:p>
+            <w:pPr>
+              <w:pStyle w:val="EMPTY_CELL_STYLE"/>
+            </w:pPr>
+          </w:p>
+        </w:tc>
+      </w:tr>
+      <w:tr>
+        <w:trPr>
+          <w:trHeight w:hRule="exact" w:val="820"/>
+        </w:trPr>
+        <w:tc>
+          <w:tcPr>
+     </w:tcPr>
+          <w:p>
+            <w:pPr>
+              <w:pStyle w:val="EMPTY_CELL_STYLE"/>
+            </w:pPr>
+          </w:p>
+        </w:tc>
+        <w:tc>
+          <w:tcPr>
+     </w:tcPr>
+          <w:p>
+            <w:pPr>
+              <w:pStyle w:val="EMPTY_CELL_STYLE"/>
+            </w:pPr>
+          </w:p>
+        </w:tc>
+        <w:tc>
+          <w:tcPr>
+            <w:gridSpan w:val="9"/>
             <w:tcMar>
               <w:top w:w="0" w:type="dxa"/>
               <w:left w:w="0" w:type="dxa"/>
@@ -1310,12 +1979,90 @@
           <w:p>
             <w:pPr>
               <w:ind/>
+              <w:jc w:val="both"/>
             </w:pPr>
             <w:r>
               <w:rPr>
        </w:rPr>
-              <w:t xml:space="preserve">Sin más por el momento le envió un cordial </w:t>
+              <w:t xml:space="preserve">Asimismo, le comento que este documento solo se reviso lo relativo a Impacto Ambientales, por que por ningún motivo exime de contar con la autorización que por competencia corresponda emitir a otras Dependencias.</w:t>
             </w:r>
+          </w:p>
+        </w:tc>
+        <w:tc>
+          <w:tcPr>
+     </w:tcPr>
+          <w:p>
+            <w:pPr>
+              <w:pStyle w:val="EMPTY_CELL_STYLE"/>
+            </w:pPr>
+          </w:p>
+        </w:tc>
+      </w:tr>
+      <w:tr>
+        <w:trPr>
+          <w:trHeight w:hRule="exact" w:val="420"/>
+        </w:trPr>
+        <w:tc>
+          <w:tcPr>
+     </w:tcPr>
+          <w:p>
+            <w:pPr>
+              <w:pStyle w:val="EMPTY_CELL_STYLE"/>
+            </w:pPr>
+          </w:p>
+        </w:tc>
+        <w:tc>
+          <w:tcPr>
+     </w:tcPr>
+          <w:p>
+            <w:pPr>
+              <w:pStyle w:val="EMPTY_CELL_STYLE"/>
+            </w:pPr>
+          </w:p>
+        </w:tc>
+        <w:tc>
+          <w:tcPr>
+     </w:tcPr>
+          <w:p>
+            <w:pPr>
+              <w:pStyle w:val="EMPTY_CELL_STYLE"/>
+            </w:pPr>
+          </w:p>
+        </w:tc>
+        <w:tc>
+          <w:tcPr>
+     </w:tcPr>
+          <w:p>
+            <w:pPr>
+              <w:pStyle w:val="EMPTY_CELL_STYLE"/>
+            </w:pPr>
+          </w:p>
+        </w:tc>
+        <w:tc>
+          <w:tcPr>
+     </w:tcPr>
+          <w:p>
+            <w:pPr>
+              <w:pStyle w:val="EMPTY_CELL_STYLE"/>
+            </w:pPr>
+          </w:p>
+        </w:tc>
+        <w:tc>
+          <w:tcPr>
+     </w:tcPr>
+          <w:p>
+            <w:pPr>
+              <w:pStyle w:val="EMPTY_CELL_STYLE"/>
+            </w:pPr>
+          </w:p>
+        </w:tc>
+        <w:tc>
+          <w:tcPr>
+     </w:tcPr>
+          <w:p>
+            <w:pPr>
+              <w:pStyle w:val="EMPTY_CELL_STYLE"/>
+            </w:pPr>
           </w:p>
         </w:tc>
         <w:tc>
@@ -1388,43 +2135,7 @@
         </w:tc>
         <w:tc>
           <w:tcPr>
-     </w:tcPr>
-          <w:p>
-            <w:pPr>
-              <w:pStyle w:val="EMPTY_CELL_STYLE"/>
-            </w:pPr>
-          </w:p>
-        </w:tc>
-        <w:tc>
-          <w:tcPr>
-     </w:tcPr>
-          <w:p>
-            <w:pPr>
-              <w:pStyle w:val="EMPTY_CELL_STYLE"/>
-            </w:pPr>
-          </w:p>
-        </w:tc>
-        <w:tc>
-          <w:tcPr>
-     </w:tcPr>
-          <w:p>
-            <w:pPr>
-              <w:pStyle w:val="EMPTY_CELL_STYLE"/>
-            </w:pPr>
-          </w:p>
-        </w:tc>
-        <w:tc>
-          <w:tcPr>
-     </w:tcPr>
-          <w:p>
-            <w:pPr>
-              <w:pStyle w:val="EMPTY_CELL_STYLE"/>
-            </w:pPr>
-          </w:p>
-        </w:tc>
-        <w:tc>
-          <w:tcPr>
-            <w:gridSpan w:val="2"/>
+            <w:gridSpan w:val="4"/>
             <w:tcMar>
               <w:top w:w="0" w:type="dxa"/>
               <w:left w:w="0" w:type="dxa"/>
@@ -1436,6 +2147,236 @@
           <w:p>
             <w:pPr>
               <w:ind/>
+            </w:pPr>
+            <w:r>
+              <w:rPr>
+       </w:rPr>
+              <w:t xml:space="preserve">Sin más por el momento le envió un cordial </w:t>
+            </w:r>
+          </w:p>
+        </w:tc>
+        <w:tc>
+          <w:tcPr>
+     </w:tcPr>
+          <w:p>
+            <w:pPr>
+              <w:pStyle w:val="EMPTY_CELL_STYLE"/>
+            </w:pPr>
+          </w:p>
+        </w:tc>
+        <w:tc>
+          <w:tcPr>
+     </w:tcPr>
+          <w:p>
+            <w:pPr>
+              <w:pStyle w:val="EMPTY_CELL_STYLE"/>
+            </w:pPr>
+          </w:p>
+        </w:tc>
+        <w:tc>
+          <w:tcPr>
+     </w:tcPr>
+          <w:p>
+            <w:pPr>
+              <w:pStyle w:val="EMPTY_CELL_STYLE"/>
+            </w:pPr>
+          </w:p>
+        </w:tc>
+        <w:tc>
+          <w:tcPr>
+     </w:tcPr>
+          <w:p>
+            <w:pPr>
+              <w:pStyle w:val="EMPTY_CELL_STYLE"/>
+            </w:pPr>
+          </w:p>
+        </w:tc>
+        <w:tc>
+          <w:tcPr>
+     </w:tcPr>
+          <w:p>
+            <w:pPr>
+              <w:pStyle w:val="EMPTY_CELL_STYLE"/>
+            </w:pPr>
+          </w:p>
+        </w:tc>
+        <w:tc>
+          <w:tcPr>
+     </w:tcPr>
+          <w:p>
+            <w:pPr>
+              <w:pStyle w:val="EMPTY_CELL_STYLE"/>
+            </w:pPr>
+          </w:p>
+        </w:tc>
+      </w:tr>
+      <w:tr>
+        <w:trPr>
+          <w:trHeight w:hRule="exact" w:val="360"/>
+        </w:trPr>
+        <w:tc>
+          <w:tcPr>
+     </w:tcPr>
+          <w:p>
+            <w:pPr>
+              <w:pStyle w:val="EMPTY_CELL_STYLE"/>
+            </w:pPr>
+          </w:p>
+        </w:tc>
+        <w:tc>
+          <w:tcPr>
+     </w:tcPr>
+          <w:p>
+            <w:pPr>
+              <w:pStyle w:val="EMPTY_CELL_STYLE"/>
+            </w:pPr>
+          </w:p>
+        </w:tc>
+        <w:tc>
+          <w:tcPr>
+     </w:tcPr>
+          <w:p>
+            <w:pPr>
+              <w:pStyle w:val="EMPTY_CELL_STYLE"/>
+            </w:pPr>
+          </w:p>
+        </w:tc>
+        <w:tc>
+          <w:tcPr>
+     </w:tcPr>
+          <w:p>
+            <w:pPr>
+              <w:pStyle w:val="EMPTY_CELL_STYLE"/>
+            </w:pPr>
+          </w:p>
+        </w:tc>
+        <w:tc>
+          <w:tcPr>
+     </w:tcPr>
+          <w:p>
+            <w:pPr>
+              <w:pStyle w:val="EMPTY_CELL_STYLE"/>
+            </w:pPr>
+          </w:p>
+        </w:tc>
+        <w:tc>
+          <w:tcPr>
+     </w:tcPr>
+          <w:p>
+            <w:pPr>
+              <w:pStyle w:val="EMPTY_CELL_STYLE"/>
+            </w:pPr>
+          </w:p>
+        </w:tc>
+        <w:tc>
+          <w:tcPr>
+     </w:tcPr>
+          <w:p>
+            <w:pPr>
+              <w:pStyle w:val="EMPTY_CELL_STYLE"/>
+            </w:pPr>
+          </w:p>
+        </w:tc>
+        <w:tc>
+          <w:tcPr>
+     </w:tcPr>
+          <w:p>
+            <w:pPr>
+              <w:pStyle w:val="EMPTY_CELL_STYLE"/>
+            </w:pPr>
+          </w:p>
+        </w:tc>
+        <w:tc>
+          <w:tcPr>
+     </w:tcPr>
+          <w:p>
+            <w:pPr>
+              <w:pStyle w:val="EMPTY_CELL_STYLE"/>
+            </w:pPr>
+          </w:p>
+        </w:tc>
+        <w:tc>
+          <w:tcPr>
+     </w:tcPr>
+          <w:p>
+            <w:pPr>
+              <w:pStyle w:val="EMPTY_CELL_STYLE"/>
+            </w:pPr>
+          </w:p>
+        </w:tc>
+        <w:tc>
+          <w:tcPr>
+     </w:tcPr>
+          <w:p>
+            <w:pPr>
+              <w:pStyle w:val="EMPTY_CELL_STYLE"/>
+            </w:pPr>
+          </w:p>
+        </w:tc>
+        <w:tc>
+          <w:tcPr>
+     </w:tcPr>
+          <w:p>
+            <w:pPr>
+              <w:pStyle w:val="EMPTY_CELL_STYLE"/>
+            </w:pPr>
+          </w:p>
+        </w:tc>
+      </w:tr>
+      <w:tr>
+        <w:trPr>
+          <w:trHeight w:hRule="exact" w:val="400"/>
+        </w:trPr>
+        <w:tc>
+          <w:tcPr>
+     </w:tcPr>
+          <w:p>
+            <w:pPr>
+              <w:pStyle w:val="EMPTY_CELL_STYLE"/>
+            </w:pPr>
+          </w:p>
+        </w:tc>
+        <w:tc>
+          <w:tcPr>
+     </w:tcPr>
+          <w:p>
+            <w:pPr>
+              <w:pStyle w:val="EMPTY_CELL_STYLE"/>
+            </w:pPr>
+          </w:p>
+        </w:tc>
+        <w:tc>
+          <w:tcPr>
+     </w:tcPr>
+          <w:p>
+            <w:pPr>
+              <w:pStyle w:val="EMPTY_CELL_STYLE"/>
+            </w:pPr>
+          </w:p>
+        </w:tc>
+        <w:tc>
+          <w:tcPr>
+     </w:tcPr>
+          <w:p>
+            <w:pPr>
+              <w:pStyle w:val="EMPTY_CELL_STYLE"/>
+            </w:pPr>
+          </w:p>
+        </w:tc>
+        <w:tc>
+          <w:tcPr>
+            <w:gridSpan w:val="4"/>
+            <w:tcMar>
+              <w:top w:w="0" w:type="dxa"/>
+              <w:left w:w="0" w:type="dxa"/>
+              <w:bottom w:w="0" w:type="dxa"/>
+              <w:right w:w="0" w:type="dxa"/>
+            </w:tcMar>
+            <w:vAlign w:val="top"/>
+          </w:tcPr>
+          <w:p>
+            <w:pPr>
+              <w:ind/>
               <w:jc w:val="center"/>
             </w:pPr>
             <w:r>
@@ -1485,7 +2426,7 @@
       </w:tr>
       <w:tr>
         <w:trPr>
-          <w:trHeight w:hRule="exact" w:val="260"/>
+          <w:trHeight w:hRule="exact" w:val="740"/>
         </w:trPr>
         <w:tc>
           <w:tcPr>
@@ -1683,7 +2624,7 @@
       </w:tr>
       <w:tr>
         <w:trPr>
-          <w:trHeight w:hRule="exact" w:val="3740"/>
+          <w:trHeight w:hRule="exact" w:val="680"/>
         </w:trPr>
         <w:tc>
           <w:tcPr>
@@ -1822,17 +2763,17 @@
                   </wp:positionV>
                   <wp:extent cx="7797800" cy="1168400"/>
                   <wp:wrapNone/>
-                  <wp:docPr id="618503428" name="Picture">
+                  <wp:docPr id="1372114753" name="Picture">
 </wp:docPr>
                   <a:graphic>
                     <a:graphicData uri="http://schemas.openxmlformats.org/drawingml/2006/picture">
                       <pic:pic>
                         <pic:nvPicPr>
-                          <pic:cNvPr id="618503428" name="Picture"/>
+                          <pic:cNvPr id="1372114753" name="Picture"/>
                           <pic:cNvPicPr/>
                         </pic:nvPicPr>
                         <pic:blipFill>
-                          <a:blip r:embed="img_0_0_14.png"/>
+                          <a:blip r:embed="img_0_0_15.png"/>
                           <a:srcRect/>
                           <a:stretch>
                             <a:fillRect/>
@@ -1960,5 +2901,41 @@
     <w:rPr>
        </w:rPr>
   </w:style>
+  <w:style w:type="paragraph" w:styleId="table 2">
+    <w:name w:val="table 2"/>
+    <w:qFormat/>
+    <w:pPr>
+      <w:ind/>
+    </w:pPr>
+    <w:rPr>
+       </w:rPr>
+  </w:style>
+  <w:style w:type="paragraph" w:styleId="table 2_TH">
+    <w:name w:val="table 2_TH"/>
+    <w:qFormat/>
+    <w:pPr>
+      <w:ind/>
+    </w:pPr>
+    <w:rPr>
+       </w:rPr>
+  </w:style>
+  <w:style w:type="paragraph" w:styleId="table 2_CH">
+    <w:name w:val="table 2_CH"/>
+    <w:qFormat/>
+    <w:pPr>
+      <w:ind/>
+    </w:pPr>
+    <w:rPr>
+       </w:rPr>
+  </w:style>
+  <w:style w:type="paragraph" w:styleId="table 2_TD">
+    <w:name w:val="table 2_TD"/>
+    <w:qFormat/>
+    <w:pPr>
+      <w:ind/>
+    </w:pPr>
+    <w:rPr>
+       </w:rPr>
+  </w:style>
 </w:styles>
 </file>
</xml_diff>